<commit_message>
11/8/24 Module 4.2 Assignment: High/Low Temperatures
</commit_message>
<xml_diff>
--- a/module-4/trueworthy_weather.docx
+++ b/module-4/trueworthy_weather.docx
@@ -15,11 +15,16 @@
         <w:pStyle w:val="NoSpacing"/>
       </w:pPr>
       <w:r>
-        <w:t>W</w:t>
+        <w:t xml:space="preserve">Module 4.2 </w:t>
       </w:r>
       <w:r>
-        <w:t>eather</w:t>
+        <w:t>Assignment: High/Low Temperatures</w:t>
       </w:r>
+    </w:p>
+    <w:p>
+      <w:pPr>
+        <w:pStyle w:val="NoSpacing"/>
+      </w:pPr>
     </w:p>
     <w:p>
       <w:pPr>
@@ -30,10 +35,10 @@
           <w:noProof/>
         </w:rPr>
         <w:drawing>
-          <wp:inline distT="0" distB="0" distL="0" distR="0" wp14:anchorId="36B5782C" wp14:editId="1E2C8585">
-            <wp:extent cx="2510552" cy="7724775"/>
-            <wp:effectExtent l="0" t="0" r="4445" b="0"/>
-            <wp:docPr id="1957600575" name="Picture 1" descr="A diagram of a diagram&#10;&#10;Description automatically generated"/>
+          <wp:inline distT="0" distB="0" distL="0" distR="0" wp14:anchorId="36B5782C" wp14:editId="5E14278D">
+            <wp:extent cx="2850670" cy="7410450"/>
+            <wp:effectExtent l="0" t="0" r="6985" b="0"/>
+            <wp:docPr id="1957600575" name="Picture 1"/>
             <wp:cNvGraphicFramePr>
               <a:graphicFrameLocks xmlns:a="http://schemas.openxmlformats.org/drawingml/2006/main" noChangeAspect="1"/>
             </wp:cNvGraphicFramePr>
@@ -41,7 +46,7 @@
               <a:graphicData uri="http://schemas.openxmlformats.org/drawingml/2006/picture">
                 <pic:pic xmlns:pic="http://schemas.openxmlformats.org/drawingml/2006/picture">
                   <pic:nvPicPr>
-                    <pic:cNvPr id="1957600575" name="Picture 1" descr="A diagram of a diagram&#10;&#10;Description automatically generated"/>
+                    <pic:cNvPr id="1957600575" name="Picture 1"/>
                     <pic:cNvPicPr/>
                   </pic:nvPicPr>
                   <pic:blipFill>
@@ -59,11 +64,88 @@
                   <pic:spPr>
                     <a:xfrm>
                       <a:off x="0" y="0"/>
-                      <a:ext cx="2511104" cy="7726474"/>
+                      <a:ext cx="2858223" cy="7430085"/>
                     </a:xfrm>
                     <a:prstGeom prst="rect">
                       <a:avLst/>
                     </a:prstGeom>
+                  </pic:spPr>
+                </pic:pic>
+              </a:graphicData>
+            </a:graphic>
+          </wp:inline>
+        </w:drawing>
+      </w:r>
+    </w:p>
+    <w:p>
+      <w:pPr>
+        <w:pStyle w:val="NoSpacing"/>
+      </w:pPr>
+    </w:p>
+    <w:p>
+      <w:pPr>
+        <w:pStyle w:val="NoSpacing"/>
+      </w:pPr>
+      <w:r>
+        <w:lastRenderedPageBreak/>
+        <w:t>Revised flowchart</w:t>
+      </w:r>
+    </w:p>
+    <w:p>
+      <w:pPr>
+        <w:pStyle w:val="NoSpacing"/>
+      </w:pPr>
+    </w:p>
+    <w:p>
+      <w:pPr>
+        <w:pStyle w:val="NoSpacing"/>
+      </w:pPr>
+      <w:r>
+        <w:rPr>
+          <w:noProof/>
+        </w:rPr>
+        <w:drawing>
+          <wp:inline distT="0" distB="0" distL="0" distR="0" wp14:anchorId="55DA8349" wp14:editId="0C4E3DFB">
+            <wp:extent cx="4267200" cy="7763551"/>
+            <wp:effectExtent l="0" t="0" r="0" b="8890"/>
+            <wp:docPr id="1456875708" name="Picture 1" descr="A diagram of a flowchart&#10;&#10;Description automatically generated"/>
+            <wp:cNvGraphicFramePr>
+              <a:graphicFrameLocks xmlns:a="http://schemas.openxmlformats.org/drawingml/2006/main" noChangeAspect="1"/>
+            </wp:cNvGraphicFramePr>
+            <a:graphic xmlns:a="http://schemas.openxmlformats.org/drawingml/2006/main">
+              <a:graphicData uri="http://schemas.openxmlformats.org/drawingml/2006/picture">
+                <pic:pic xmlns:pic="http://schemas.openxmlformats.org/drawingml/2006/picture">
+                  <pic:nvPicPr>
+                    <pic:cNvPr id="1456875708" name="Picture 1" descr="A diagram of a flowchart&#10;&#10;Description automatically generated"/>
+                    <pic:cNvPicPr/>
+                  </pic:nvPicPr>
+                  <pic:blipFill rotWithShape="1">
+                    <a:blip r:embed="rId5">
+                      <a:extLst>
+                        <a:ext uri="{28A0092B-C50C-407E-A947-70E740481C1C}">
+                          <a14:useLocalDpi xmlns:a14="http://schemas.microsoft.com/office/drawing/2010/main" val="0"/>
+                        </a:ext>
+                      </a:extLst>
+                    </a:blip>
+                    <a:srcRect l="1" r="1538" b="2139"/>
+                    <a:stretch/>
+                  </pic:blipFill>
+                  <pic:spPr bwMode="auto">
+                    <a:xfrm>
+                      <a:off x="0" y="0"/>
+                      <a:ext cx="4273885" cy="7775713"/>
+                    </a:xfrm>
+                    <a:prstGeom prst="rect">
+                      <a:avLst/>
+                    </a:prstGeom>
+                    <a:ln>
+                      <a:noFill/>
+                    </a:ln>
+                    <a:extLst>
+                      <a:ext uri="{53640926-AAD7-44D8-BBD7-CCE9431645EC}">
+                        <a14:shadowObscured xmlns:a14="http://schemas.microsoft.com/office/drawing/2010/main"/>
+                      </a:ext>
+                    </a:extLst>
                   </pic:spPr>
                 </pic:pic>
               </a:graphicData>
@@ -685,6 +767,7 @@
   <w:style w:type="character" w:default="1" w:styleId="DefaultParagraphFont">
     <w:name w:val="Default Paragraph Font"/>
     <w:uiPriority w:val="1"/>
+    <w:semiHidden/>
     <w:unhideWhenUsed/>
   </w:style>
   <w:style w:type="table" w:default="1" w:styleId="TableNormal">

</xml_diff>